<commit_message>
Adding users API full CRUD
</commit_message>
<xml_diff>
--- a/docs/GettingStarted.docx
+++ b/docs/GettingStarted.docx
@@ -40,7 +40,15 @@
         </w:numPr>
       </w:pPr>
       <w:r>
-        <w:t>enter to folder, and run: npm install</w:t>
+        <w:t xml:space="preserve">enter to folder, and run: </w:t>
+      </w:r>
+      <w:proofErr w:type="spellStart"/>
+      <w:r>
+        <w:t>npm</w:t>
+      </w:r>
+      <w:proofErr w:type="spellEnd"/>
+      <w:r>
+        <w:t xml:space="preserve"> install</w:t>
       </w:r>
     </w:p>
     <w:p>
@@ -52,9 +60,17 @@
         </w:numPr>
       </w:pPr>
       <w:r>
-        <w:t xml:space="preserve">download mongoDB community: </w:t>
-      </w:r>
-      <w:hyperlink r:id="rId6" w:history="1">
+        <w:t xml:space="preserve">download </w:t>
+      </w:r>
+      <w:proofErr w:type="spellStart"/>
+      <w:r>
+        <w:t>mongoDB</w:t>
+      </w:r>
+      <w:proofErr w:type="spellEnd"/>
+      <w:r>
+        <w:t xml:space="preserve"> community: </w:t>
+      </w:r>
+      <w:hyperlink r:id="rId6" w:anchor="community" w:history="1">
         <w:r>
           <w:rPr>
             <w:rStyle w:val="Hyperlink"/>
@@ -72,8 +88,13 @@
         </w:numPr>
       </w:pPr>
       <w:r>
-        <w:t>Install mongoDB</w:t>
-      </w:r>
+        <w:t xml:space="preserve">Install </w:t>
+      </w:r>
+      <w:proofErr w:type="spellStart"/>
+      <w:r>
+        <w:t>mongoDB</w:t>
+      </w:r>
+      <w:proofErr w:type="spellEnd"/>
     </w:p>
     <w:p>
       <w:pPr>
@@ -102,11 +123,39 @@
         </w:numPr>
       </w:pPr>
       <w:r>
-        <w:t xml:space="preserve">Run mongod.db by double click </w:t>
+        <w:t xml:space="preserve">Run </w:t>
+      </w:r>
+      <w:proofErr w:type="spellStart"/>
+      <w:r>
+        <w:t>mongod.db</w:t>
+      </w:r>
+      <w:proofErr w:type="spellEnd"/>
+      <w:r>
+        <w:t xml:space="preserve"> by double click </w:t>
       </w:r>
       <w:r>
         <w:t>mongod.bat</w:t>
       </w:r>
+    </w:p>
+    <w:p>
+      <w:pPr>
+        <w:pStyle w:val="ListParagraph"/>
+        <w:numPr>
+          <w:ilvl w:val="0"/>
+          <w:numId w:val="1"/>
+        </w:numPr>
+      </w:pPr>
+      <w:r>
+        <w:t xml:space="preserve">Swagger: </w:t>
+      </w:r>
+      <w:hyperlink r:id="rId7" w:history="1">
+        <w:r>
+          <w:rPr>
+            <w:rStyle w:val="Hyperlink"/>
+          </w:rPr>
+          <w:t>http://localhost:3000/api-docs/</w:t>
+        </w:r>
+      </w:hyperlink>
     </w:p>
     <w:p>
       <w:pPr>

</xml_diff>